<commit_message>
add: Divide work Document
</commit_message>
<xml_diff>
--- a/BÁO CÁO.docx
+++ b/BÁO CÁO.docx
@@ -17,19 +17,27 @@
       <w:r>
         <w:t>ĐỀ TÀI NIÊN LUẬN NGÀNH</w:t>
       </w:r>
-    </w:p>
-    <w:p>
-      <w:pPr>
-        <w:pStyle w:val="Heading1"/>
-      </w:pPr>
+      <w:r>
+        <w:t xml:space="preserve"> </w:t>
+      </w:r>
       <w:r>
         <w:t>&amp; THỜI GIAN THỰC HIỆN</w:t>
       </w:r>
     </w:p>
     <w:p>
-      <w:pPr>
-        <w:pStyle w:val="Heading1"/>
-      </w:pPr>
+      <w:r>
+        <w:t>Thành viên:</w:t>
+      </w:r>
+    </w:p>
+    <w:p>
+      <w:r>
+        <w:t>Phạm Minh Sáng B2110976</w:t>
+      </w:r>
+    </w:p>
+    <w:p>
+      <w:r>
+        <w:t>Nguyễn Trung Tín B2110979</w:t>
+      </w:r>
     </w:p>
     <w:p>
       <w:pPr>
@@ -166,6 +174,7 @@
     </w:p>
     <w:p>
       <w:r>
+        <w:lastRenderedPageBreak/>
         <w:t>Việc sử dụng cloud để lưu trữ hình giúp hạn chế gánh nặng cho cơ sở dữ liệu cũng như hệ thống server. Dễ dàng thay đổi, sự hỗ trợ từ đội ngũ kĩ thuật của đám mây.</w:t>
       </w:r>
     </w:p>
@@ -178,7 +187,6 @@
         </w:numPr>
       </w:pPr>
       <w:r>
-        <w:lastRenderedPageBreak/>
         <w:t>Front-End</w:t>
       </w:r>
     </w:p>
@@ -360,6 +368,7 @@
         </w:numPr>
       </w:pPr>
       <w:r>
+        <w:lastRenderedPageBreak/>
         <w:t>Đăng ký/ Đăng nhập</w:t>
       </w:r>
     </w:p>
@@ -396,7 +405,6 @@
         </w:numPr>
       </w:pPr>
       <w:r>
-        <w:lastRenderedPageBreak/>
         <w:t>Phân quyền người dùng.</w:t>
       </w:r>
     </w:p>
@@ -602,9 +610,9 @@
         </w:rPr>
         <w:lastRenderedPageBreak/>
         <w:drawing>
-          <wp:inline distT="0" distB="0" distL="0" distR="0" wp14:anchorId="28F323B4" wp14:editId="7CFD4091">
-            <wp:extent cx="8649113" cy="5139809"/>
-            <wp:effectExtent l="1905" t="0" r="1905" b="1905"/>
+          <wp:inline distT="0" distB="0" distL="0" distR="0" wp14:anchorId="28F323B4" wp14:editId="0C26C7FF">
+            <wp:extent cx="5867400" cy="3486752"/>
+            <wp:effectExtent l="0" t="0" r="0" b="0"/>
             <wp:docPr id="1744762268" name="Picture 1"/>
             <wp:cNvGraphicFramePr>
               <a:graphicFrameLocks xmlns:a="http://schemas.openxmlformats.org/drawingml/2006/main" noChangeAspect="1"/>
@@ -623,9 +631,9 @@
                     </a:stretch>
                   </pic:blipFill>
                   <pic:spPr>
-                    <a:xfrm rot="16200000">
+                    <a:xfrm>
                       <a:off x="0" y="0"/>
-                      <a:ext cx="8660544" cy="5146602"/>
+                      <a:ext cx="5896424" cy="3504000"/>
                     </a:xfrm>
                     <a:prstGeom prst="rect">
                       <a:avLst/>
@@ -647,7 +655,6 @@
         </w:numPr>
       </w:pPr>
       <w:r>
-        <w:lastRenderedPageBreak/>
         <w:t>Try_Cacth:</w:t>
       </w:r>
     </w:p>
@@ -660,7 +667,7 @@
         </w:numPr>
       </w:pPr>
       <w:r>
-        <w:t>Thành công: 000</w:t>
+        <w:t>Thành công: 0</w:t>
       </w:r>
       <w:r>
         <w:t>.</w:t>
@@ -772,7 +779,7 @@
       </w:pPr>
       <w:r>
         <w:tab/>
-        <w:t>Code: 00</w:t>
+        <w:t>Code: 0</w:t>
       </w:r>
     </w:p>
     <w:p>
@@ -864,6 +871,7 @@
         <w:rPr>
           <w:highlight w:val="yellow"/>
         </w:rPr>
+        <w:lastRenderedPageBreak/>
         <w:t>Tuần 3</w:t>
       </w:r>
       <w:r>
@@ -1056,13 +1064,479 @@
         <w:rPr>
           <w:highlight w:val="yellow"/>
         </w:rPr>
-        <w:lastRenderedPageBreak/>
         <w:t>Tuần 18</w:t>
       </w:r>
       <w:r>
-        <w:t>: Nộp báo cáo  và trình bày đánh giá.</w:t>
-      </w:r>
-    </w:p>
+        <w:t>: Nộp báo cáo và trình bày đánh giá.</w:t>
+      </w:r>
+    </w:p>
+    <w:p>
+      <w:pPr>
+        <w:pStyle w:val="ListParagraph"/>
+        <w:numPr>
+          <w:ilvl w:val="0"/>
+          <w:numId w:val="2"/>
+        </w:numPr>
+      </w:pPr>
+      <w:r>
+        <w:t>Bảng phân công công việc</w:t>
+      </w:r>
+    </w:p>
+    <w:tbl>
+      <w:tblPr>
+        <w:tblStyle w:val="TableGrid"/>
+        <w:tblW w:w="0" w:type="auto"/>
+        <w:tblLook w:val="04A0" w:firstRow="1" w:lastRow="0" w:firstColumn="1" w:lastColumn="0" w:noHBand="0" w:noVBand="1"/>
+      </w:tblPr>
+      <w:tblGrid>
+        <w:gridCol w:w="3131"/>
+        <w:gridCol w:w="3132"/>
+        <w:gridCol w:w="3132"/>
+      </w:tblGrid>
+      <w:tr>
+        <w:tc>
+          <w:tcPr>
+            <w:tcW w:w="3131" w:type="dxa"/>
+            <w:shd w:val="clear" w:color="auto" w:fill="D1D1D1" w:themeFill="background2" w:themeFillShade="E6"/>
+          </w:tcPr>
+          <w:p>
+            <w:pPr>
+              <w:rPr>
+                <w:b/>
+                <w:bCs/>
+              </w:rPr>
+            </w:pPr>
+            <w:r>
+              <w:rPr>
+                <w:b/>
+                <w:bCs/>
+              </w:rPr>
+              <w:t>Các chức năng</w:t>
+            </w:r>
+          </w:p>
+        </w:tc>
+        <w:tc>
+          <w:tcPr>
+            <w:tcW w:w="3132" w:type="dxa"/>
+            <w:shd w:val="clear" w:color="auto" w:fill="D1D1D1" w:themeFill="background2" w:themeFillShade="E6"/>
+          </w:tcPr>
+          <w:p>
+            <w:pPr>
+              <w:rPr>
+                <w:b/>
+                <w:bCs/>
+              </w:rPr>
+            </w:pPr>
+            <w:r>
+              <w:rPr>
+                <w:b/>
+                <w:bCs/>
+              </w:rPr>
+              <w:t>Tín</w:t>
+            </w:r>
+          </w:p>
+        </w:tc>
+        <w:tc>
+          <w:tcPr>
+            <w:tcW w:w="3132" w:type="dxa"/>
+            <w:shd w:val="clear" w:color="auto" w:fill="D1D1D1" w:themeFill="background2" w:themeFillShade="E6"/>
+          </w:tcPr>
+          <w:p>
+            <w:pPr>
+              <w:rPr>
+                <w:b/>
+                <w:bCs/>
+              </w:rPr>
+            </w:pPr>
+            <w:r>
+              <w:rPr>
+                <w:b/>
+                <w:bCs/>
+              </w:rPr>
+              <w:t>Sáng</w:t>
+            </w:r>
+          </w:p>
+        </w:tc>
+      </w:tr>
+      <w:tr>
+        <w:tc>
+          <w:tcPr>
+            <w:tcW w:w="3131" w:type="dxa"/>
+          </w:tcPr>
+          <w:p>
+            <w:r>
+              <w:t>Lọc sản phẩm</w:t>
+            </w:r>
+          </w:p>
+        </w:tc>
+        <w:tc>
+          <w:tcPr>
+            <w:tcW w:w="3132" w:type="dxa"/>
+          </w:tcPr>
+          <w:p>
+            <w:pPr>
+              <w:jc w:val="center"/>
+            </w:pPr>
+          </w:p>
+        </w:tc>
+        <w:tc>
+          <w:tcPr>
+            <w:tcW w:w="3132" w:type="dxa"/>
+            <w:shd w:val="clear" w:color="auto" w:fill="8DD873" w:themeFill="accent6" w:themeFillTint="99"/>
+          </w:tcPr>
+          <w:p>
+            <w:pPr>
+              <w:jc w:val="center"/>
+            </w:pPr>
+            <w:r>
+              <w:t>X</w:t>
+            </w:r>
+          </w:p>
+        </w:tc>
+      </w:tr>
+      <w:tr>
+        <w:tc>
+          <w:tcPr>
+            <w:tcW w:w="3131" w:type="dxa"/>
+          </w:tcPr>
+          <w:p>
+            <w:r>
+              <w:t>Tìm kiếm</w:t>
+            </w:r>
+          </w:p>
+        </w:tc>
+        <w:tc>
+          <w:tcPr>
+            <w:tcW w:w="3132" w:type="dxa"/>
+            <w:shd w:val="clear" w:color="auto" w:fill="8DD873" w:themeFill="accent6" w:themeFillTint="99"/>
+          </w:tcPr>
+          <w:p>
+            <w:pPr>
+              <w:jc w:val="center"/>
+            </w:pPr>
+            <w:r>
+              <w:t>X</w:t>
+            </w:r>
+          </w:p>
+        </w:tc>
+        <w:tc>
+          <w:tcPr>
+            <w:tcW w:w="3132" w:type="dxa"/>
+          </w:tcPr>
+          <w:p>
+            <w:pPr>
+              <w:jc w:val="center"/>
+            </w:pPr>
+          </w:p>
+        </w:tc>
+      </w:tr>
+      <w:tr>
+        <w:tc>
+          <w:tcPr>
+            <w:tcW w:w="3131" w:type="dxa"/>
+          </w:tcPr>
+          <w:p>
+            <w:r>
+              <w:t>Đăng nhập, đăng ký, phân quyền, bảo mật</w:t>
+            </w:r>
+          </w:p>
+        </w:tc>
+        <w:tc>
+          <w:tcPr>
+            <w:tcW w:w="3132" w:type="dxa"/>
+            <w:shd w:val="clear" w:color="auto" w:fill="8DD873" w:themeFill="accent6" w:themeFillTint="99"/>
+          </w:tcPr>
+          <w:p>
+            <w:pPr>
+              <w:jc w:val="center"/>
+            </w:pPr>
+            <w:r>
+              <w:t>X</w:t>
+            </w:r>
+          </w:p>
+        </w:tc>
+        <w:tc>
+          <w:tcPr>
+            <w:tcW w:w="3132" w:type="dxa"/>
+            <w:shd w:val="clear" w:color="auto" w:fill="8DD873" w:themeFill="accent6" w:themeFillTint="99"/>
+          </w:tcPr>
+          <w:p>
+            <w:pPr>
+              <w:jc w:val="center"/>
+            </w:pPr>
+            <w:r>
+              <w:t>X</w:t>
+            </w:r>
+          </w:p>
+        </w:tc>
+      </w:tr>
+      <w:tr>
+        <w:tc>
+          <w:tcPr>
+            <w:tcW w:w="3131" w:type="dxa"/>
+          </w:tcPr>
+          <w:p>
+            <w:r>
+              <w:t xml:space="preserve">Giao diện người dùng </w:t>
+            </w:r>
+          </w:p>
+        </w:tc>
+        <w:tc>
+          <w:tcPr>
+            <w:tcW w:w="3132" w:type="dxa"/>
+          </w:tcPr>
+          <w:p>
+            <w:pPr>
+              <w:jc w:val="center"/>
+            </w:pPr>
+          </w:p>
+        </w:tc>
+        <w:tc>
+          <w:tcPr>
+            <w:tcW w:w="3132" w:type="dxa"/>
+            <w:shd w:val="clear" w:color="auto" w:fill="8DD873" w:themeFill="accent6" w:themeFillTint="99"/>
+          </w:tcPr>
+          <w:p>
+            <w:pPr>
+              <w:jc w:val="center"/>
+            </w:pPr>
+            <w:r>
+              <w:t>X</w:t>
+            </w:r>
+          </w:p>
+        </w:tc>
+      </w:tr>
+      <w:tr>
+        <w:tc>
+          <w:tcPr>
+            <w:tcW w:w="3131" w:type="dxa"/>
+          </w:tcPr>
+          <w:p>
+            <w:r>
+              <w:t>Giao diện admin quản lý</w:t>
+            </w:r>
+          </w:p>
+        </w:tc>
+        <w:tc>
+          <w:tcPr>
+            <w:tcW w:w="3132" w:type="dxa"/>
+            <w:shd w:val="clear" w:color="auto" w:fill="8DD873" w:themeFill="accent6" w:themeFillTint="99"/>
+          </w:tcPr>
+          <w:p>
+            <w:pPr>
+              <w:jc w:val="center"/>
+            </w:pPr>
+            <w:r>
+              <w:t>X</w:t>
+            </w:r>
+          </w:p>
+        </w:tc>
+        <w:tc>
+          <w:tcPr>
+            <w:tcW w:w="3132" w:type="dxa"/>
+          </w:tcPr>
+          <w:p>
+            <w:pPr>
+              <w:jc w:val="center"/>
+            </w:pPr>
+          </w:p>
+        </w:tc>
+      </w:tr>
+      <w:tr>
+        <w:tc>
+          <w:tcPr>
+            <w:tcW w:w="3131" w:type="dxa"/>
+          </w:tcPr>
+          <w:p>
+            <w:r>
+              <w:t>Thêm, sửa, xóa người dùng</w:t>
+            </w:r>
+          </w:p>
+        </w:tc>
+        <w:tc>
+          <w:tcPr>
+            <w:tcW w:w="3132" w:type="dxa"/>
+          </w:tcPr>
+          <w:p>
+            <w:pPr>
+              <w:jc w:val="center"/>
+            </w:pPr>
+          </w:p>
+        </w:tc>
+        <w:tc>
+          <w:tcPr>
+            <w:tcW w:w="3132" w:type="dxa"/>
+            <w:shd w:val="clear" w:color="auto" w:fill="8DD873" w:themeFill="accent6" w:themeFillTint="99"/>
+          </w:tcPr>
+          <w:p>
+            <w:pPr>
+              <w:jc w:val="center"/>
+            </w:pPr>
+            <w:r>
+              <w:t>X</w:t>
+            </w:r>
+          </w:p>
+        </w:tc>
+      </w:tr>
+      <w:tr>
+        <w:tc>
+          <w:tcPr>
+            <w:tcW w:w="3131" w:type="dxa"/>
+          </w:tcPr>
+          <w:p>
+            <w:r>
+              <w:t xml:space="preserve">Thêm, sửa, xóa </w:t>
+            </w:r>
+            <w:r>
+              <w:t>sản phẩm</w:t>
+            </w:r>
+          </w:p>
+        </w:tc>
+        <w:tc>
+          <w:tcPr>
+            <w:tcW w:w="3132" w:type="dxa"/>
+            <w:shd w:val="clear" w:color="auto" w:fill="8DD873" w:themeFill="accent6" w:themeFillTint="99"/>
+          </w:tcPr>
+          <w:p>
+            <w:pPr>
+              <w:jc w:val="center"/>
+            </w:pPr>
+            <w:r>
+              <w:t>X</w:t>
+            </w:r>
+          </w:p>
+        </w:tc>
+        <w:tc>
+          <w:tcPr>
+            <w:tcW w:w="3132" w:type="dxa"/>
+          </w:tcPr>
+          <w:p>
+            <w:pPr>
+              <w:jc w:val="center"/>
+            </w:pPr>
+          </w:p>
+        </w:tc>
+      </w:tr>
+      <w:tr>
+        <w:tc>
+          <w:tcPr>
+            <w:tcW w:w="3131" w:type="dxa"/>
+          </w:tcPr>
+          <w:p>
+            <w:r>
+              <w:t>Thanh toán bằng cổng ZaloPay</w:t>
+            </w:r>
+          </w:p>
+        </w:tc>
+        <w:tc>
+          <w:tcPr>
+            <w:tcW w:w="3132" w:type="dxa"/>
+            <w:shd w:val="clear" w:color="auto" w:fill="8DD873" w:themeFill="accent6" w:themeFillTint="99"/>
+          </w:tcPr>
+          <w:p>
+            <w:pPr>
+              <w:jc w:val="center"/>
+            </w:pPr>
+            <w:r>
+              <w:t>X</w:t>
+            </w:r>
+          </w:p>
+        </w:tc>
+        <w:tc>
+          <w:tcPr>
+            <w:tcW w:w="3132" w:type="dxa"/>
+          </w:tcPr>
+          <w:p>
+            <w:pPr>
+              <w:jc w:val="center"/>
+            </w:pPr>
+          </w:p>
+        </w:tc>
+      </w:tr>
+      <w:tr>
+        <w:tc>
+          <w:tcPr>
+            <w:tcW w:w="3131" w:type="dxa"/>
+          </w:tcPr>
+          <w:p>
+            <w:r>
+              <w:t xml:space="preserve">Thanh toán bằng cổng </w:t>
+            </w:r>
+            <w:r>
+              <w:t>VN</w:t>
+            </w:r>
+            <w:r>
+              <w:t>Pay</w:t>
+            </w:r>
+          </w:p>
+        </w:tc>
+        <w:tc>
+          <w:tcPr>
+            <w:tcW w:w="3132" w:type="dxa"/>
+          </w:tcPr>
+          <w:p>
+            <w:pPr>
+              <w:jc w:val="center"/>
+            </w:pPr>
+          </w:p>
+        </w:tc>
+        <w:tc>
+          <w:tcPr>
+            <w:tcW w:w="3132" w:type="dxa"/>
+            <w:shd w:val="clear" w:color="auto" w:fill="8DD873" w:themeFill="accent6" w:themeFillTint="99"/>
+          </w:tcPr>
+          <w:p>
+            <w:pPr>
+              <w:jc w:val="center"/>
+            </w:pPr>
+            <w:r>
+              <w:t>X</w:t>
+            </w:r>
+          </w:p>
+        </w:tc>
+      </w:tr>
+      <w:tr>
+        <w:tc>
+          <w:tcPr>
+            <w:tcW w:w="3131" w:type="dxa"/>
+          </w:tcPr>
+          <w:p>
+            <w:r>
+              <w:t>Phân trang</w:t>
+            </w:r>
+          </w:p>
+        </w:tc>
+        <w:tc>
+          <w:tcPr>
+            <w:tcW w:w="3132" w:type="dxa"/>
+            <w:shd w:val="clear" w:color="auto" w:fill="8DD873" w:themeFill="accent6" w:themeFillTint="99"/>
+          </w:tcPr>
+          <w:p>
+            <w:pPr>
+              <w:jc w:val="center"/>
+            </w:pPr>
+            <w:r>
+              <w:t>X</w:t>
+            </w:r>
+          </w:p>
+        </w:tc>
+        <w:tc>
+          <w:tcPr>
+            <w:tcW w:w="3132" w:type="dxa"/>
+            <w:shd w:val="clear" w:color="auto" w:fill="8DD873" w:themeFill="accent6" w:themeFillTint="99"/>
+          </w:tcPr>
+          <w:p>
+            <w:pPr>
+              <w:jc w:val="center"/>
+            </w:pPr>
+            <w:r>
+              <w:t>X</w:t>
+            </w:r>
+          </w:p>
+        </w:tc>
+      </w:tr>
+    </w:tbl>
+    <w:p/>
     <w:sectPr>
       <w:pgSz w:w="12240" w:h="15840"/>
       <w:pgMar w:top="1134" w:right="1134" w:bottom="1134" w:left="1701" w:header="720" w:footer="720" w:gutter="0"/>
@@ -2276,6 +2750,25 @@
       <w:spacing w:val="5"/>
     </w:rPr>
   </w:style>
+  <w:style w:type="table" w:styleId="TableGrid">
+    <w:name w:val="Table Grid"/>
+    <w:basedOn w:val="TableNormal"/>
+    <w:uiPriority w:val="39"/>
+    <w:rsid w:val="000E4A08"/>
+    <w:pPr>
+      <w:spacing w:before="0" w:after="0" w:line="240" w:lineRule="auto"/>
+    </w:pPr>
+    <w:tblPr>
+      <w:tblBorders>
+        <w:top w:val="single" w:sz="4" w:space="0" w:color="auto"/>
+        <w:left w:val="single" w:sz="4" w:space="0" w:color="auto"/>
+        <w:bottom w:val="single" w:sz="4" w:space="0" w:color="auto"/>
+        <w:right w:val="single" w:sz="4" w:space="0" w:color="auto"/>
+        <w:insideH w:val="single" w:sz="4" w:space="0" w:color="auto"/>
+        <w:insideV w:val="single" w:sz="4" w:space="0" w:color="auto"/>
+      </w:tblBorders>
+    </w:tblPr>
+  </w:style>
 </w:styles>
 </file>
 

</xml_diff>